<commit_message>
commit de base de datos
</commit_message>
<xml_diff>
--- a/03 Linea Base/Linea Base03/SS-DEBD.docx
+++ b/03 Linea Base/Linea Base03/SS-DEBD.docx
@@ -146,7 +146,16 @@
           <w:sz w:val="72"/>
           <w:szCs w:val="72"/>
         </w:rPr>
-        <w:t>Documento de Base de Datos</w:t>
+        <w:t>D</w:t>
+      </w:r>
+      <w:r>
+        <w:rPr>
+          <w:rFonts w:ascii="Times New Roman" w:eastAsia="Times New Roman" w:hAnsi="Times New Roman" w:cs="Times New Roman"/>
+          <w:color w:val="000000"/>
+          <w:sz w:val="72"/>
+          <w:szCs w:val="72"/>
+        </w:rPr>
+        <w:t>ocumento de Base de Datos</w:t>
       </w:r>
     </w:p>
     <w:p>
@@ -10493,7 +10502,7 @@
               <v:shape id="_x0000_i1025" type="#_x0000_t75" style="width:86.25pt;height:28.5pt" fillcolor="window">
                 <v:imagedata r:id="rId1" o:title=""/>
               </v:shape>
-              <o:OLEObject Type="Embed" ProgID="MSPhotoEd.3" ShapeID="_x0000_i1025" DrawAspect="Content" ObjectID="_1722204289" r:id="rId2"/>
+              <o:OLEObject Type="Embed" ProgID="MSPhotoEd.3" ShapeID="_x0000_i1025" DrawAspect="Content" ObjectID="_1722205993" r:id="rId2"/>
             </w:object>
           </w:r>
         </w:p>

</xml_diff>

<commit_message>
se agrego base de datos
</commit_message>
<xml_diff>
--- a/03 Linea Base/Linea Base03/SS-DEBD.docx
+++ b/03 Linea Base/Linea Base03/SS-DEBD.docx
@@ -171,6 +171,7 @@
         <w:rPr>
           <w:rFonts w:ascii="Poppins Light" w:eastAsia="Poppins Light" w:hAnsi="Poppins Light" w:cs="Poppins Light"/>
           <w:color w:val="000000"/>
+          <w:lang w:val="en-US"/>
         </w:rPr>
       </w:pPr>
       <w:r>
@@ -178,6 +179,7 @@
           <w:rFonts w:ascii="Times New Roman" w:eastAsia="Times New Roman" w:hAnsi="Times New Roman" w:cs="Times New Roman"/>
           <w:sz w:val="72"/>
           <w:szCs w:val="72"/>
+          <w:lang w:val="en-US"/>
         </w:rPr>
         <w:t>SS</w:t>
       </w:r>
@@ -187,6 +189,7 @@
           <w:color w:val="000000"/>
           <w:sz w:val="72"/>
           <w:szCs w:val="72"/>
+          <w:lang w:val="en-US"/>
         </w:rPr>
         <w:t xml:space="preserve">- </w:t>
       </w:r>
@@ -195,6 +198,7 @@
           <w:rFonts w:ascii="Times New Roman" w:eastAsia="Times New Roman" w:hAnsi="Times New Roman" w:cs="Times New Roman"/>
           <w:sz w:val="72"/>
           <w:szCs w:val="72"/>
+          <w:lang w:val="en-US"/>
         </w:rPr>
         <w:t>SUPERSHOP</w:t>
       </w:r>
@@ -212,6 +216,7 @@
         <w:rPr>
           <w:rFonts w:ascii="Poppins Light" w:eastAsia="Poppins Light" w:hAnsi="Poppins Light" w:cs="Poppins Light"/>
           <w:color w:val="000000"/>
+          <w:lang w:val="en-US"/>
         </w:rPr>
       </w:pPr>
     </w:p>
@@ -228,6 +233,7 @@
         <w:rPr>
           <w:rFonts w:ascii="Poppins Light" w:eastAsia="Poppins Light" w:hAnsi="Poppins Light" w:cs="Poppins Light"/>
           <w:color w:val="000000"/>
+          <w:lang w:val="en-US"/>
         </w:rPr>
       </w:pPr>
     </w:p>
@@ -244,6 +250,7 @@
         <w:rPr>
           <w:rFonts w:ascii="Poppins Light" w:eastAsia="Poppins Light" w:hAnsi="Poppins Light" w:cs="Poppins Light"/>
           <w:color w:val="000000"/>
+          <w:lang w:val="en-US"/>
         </w:rPr>
       </w:pPr>
     </w:p>
@@ -260,6 +267,7 @@
         <w:rPr>
           <w:rFonts w:ascii="Poppins Light" w:eastAsia="Poppins Light" w:hAnsi="Poppins Light" w:cs="Poppins Light"/>
           <w:color w:val="000000"/>
+          <w:lang w:val="en-US"/>
         </w:rPr>
       </w:pPr>
     </w:p>
@@ -276,6 +284,7 @@
         <w:rPr>
           <w:rFonts w:ascii="Poppins Light" w:eastAsia="Poppins Light" w:hAnsi="Poppins Light" w:cs="Poppins Light"/>
           <w:color w:val="000000"/>
+          <w:lang w:val="en-US"/>
         </w:rPr>
       </w:pPr>
     </w:p>
@@ -292,6 +301,7 @@
         <w:rPr>
           <w:rFonts w:ascii="Poppins Light" w:eastAsia="Poppins Light" w:hAnsi="Poppins Light" w:cs="Poppins Light"/>
           <w:color w:val="000000"/>
+          <w:lang w:val="en-US"/>
         </w:rPr>
       </w:pPr>
     </w:p>
@@ -308,6 +318,7 @@
         <w:rPr>
           <w:rFonts w:ascii="Poppins Light" w:eastAsia="Poppins Light" w:hAnsi="Poppins Light" w:cs="Poppins Light"/>
           <w:color w:val="000000"/>
+          <w:lang w:val="en-US"/>
         </w:rPr>
       </w:pPr>
     </w:p>
@@ -324,6 +335,7 @@
         <w:rPr>
           <w:rFonts w:ascii="Poppins Light" w:eastAsia="Poppins Light" w:hAnsi="Poppins Light" w:cs="Poppins Light"/>
           <w:color w:val="000000"/>
+          <w:lang w:val="en-US"/>
         </w:rPr>
       </w:pPr>
     </w:p>
@@ -342,6 +354,7 @@
           <w:color w:val="000000"/>
           <w:sz w:val="24"/>
           <w:szCs w:val="24"/>
+          <w:lang w:val="en-US"/>
         </w:rPr>
       </w:pPr>
     </w:p>
@@ -360,6 +373,7 @@
           <w:color w:val="000000"/>
           <w:sz w:val="24"/>
           <w:szCs w:val="24"/>
+          <w:lang w:val="en-US"/>
         </w:rPr>
       </w:pPr>
     </w:p>
@@ -380,12 +394,19 @@
           <w:color w:val="000000"/>
           <w:sz w:val="24"/>
           <w:szCs w:val="24"/>
+          <w:lang w:val="en-US"/>
         </w:rPr>
       </w:pPr>
       <w:bookmarkStart w:id="1" w:name="_heading=h.30j0zll" w:colFirst="0" w:colLast="0"/>
       <w:bookmarkEnd w:id="1"/>
     </w:p>
-    <w:p/>
+    <w:p>
+      <w:pPr>
+        <w:rPr>
+          <w:lang w:val="en-US"/>
+        </w:rPr>
+      </w:pPr>
+    </w:p>
     <w:p>
       <w:pPr>
         <w:pBdr>
@@ -10502,7 +10523,7 @@
               <v:shape id="_x0000_i1025" type="#_x0000_t75" style="width:86.25pt;height:28.5pt" fillcolor="window">
                 <v:imagedata r:id="rId1" o:title=""/>
               </v:shape>
-              <o:OLEObject Type="Embed" ProgID="MSPhotoEd.3" ShapeID="_x0000_i1025" DrawAspect="Content" ObjectID="_1722205993" r:id="rId2"/>
+              <o:OLEObject Type="Embed" ProgID="MSPhotoEd.3" ShapeID="_x0000_i1025" DrawAspect="Content" ObjectID="_1722206648" r:id="rId2"/>
             </w:object>
           </w:r>
         </w:p>

</xml_diff>

<commit_message>
Cambie base de datos
</commit_message>
<xml_diff>
--- a/03 Linea Base/Linea Base03/SS-DEBD.docx
+++ b/03 Linea Base/Linea Base03/SS-DEBD.docx
@@ -171,7 +171,7 @@
         <w:rPr>
           <w:rFonts w:ascii="Poppins Light" w:eastAsia="Poppins Light" w:hAnsi="Poppins Light" w:cs="Poppins Light"/>
           <w:color w:val="000000"/>
-          <w:lang w:val="en-US"/>
+          <w:lang w:val="es-PE"/>
         </w:rPr>
       </w:pPr>
       <w:r>
@@ -179,7 +179,7 @@
           <w:rFonts w:ascii="Times New Roman" w:eastAsia="Times New Roman" w:hAnsi="Times New Roman" w:cs="Times New Roman"/>
           <w:sz w:val="72"/>
           <w:szCs w:val="72"/>
-          <w:lang w:val="en-US"/>
+          <w:lang w:val="es-PE"/>
         </w:rPr>
         <w:t>SS</w:t>
       </w:r>
@@ -189,7 +189,7 @@
           <w:color w:val="000000"/>
           <w:sz w:val="72"/>
           <w:szCs w:val="72"/>
-          <w:lang w:val="en-US"/>
+          <w:lang w:val="es-PE"/>
         </w:rPr>
         <w:t xml:space="preserve">- </w:t>
       </w:r>
@@ -198,7 +198,7 @@
           <w:rFonts w:ascii="Times New Roman" w:eastAsia="Times New Roman" w:hAnsi="Times New Roman" w:cs="Times New Roman"/>
           <w:sz w:val="72"/>
           <w:szCs w:val="72"/>
-          <w:lang w:val="en-US"/>
+          <w:lang w:val="es-PE"/>
         </w:rPr>
         <w:t>SUPERSHOP</w:t>
       </w:r>
@@ -216,7 +216,7 @@
         <w:rPr>
           <w:rFonts w:ascii="Poppins Light" w:eastAsia="Poppins Light" w:hAnsi="Poppins Light" w:cs="Poppins Light"/>
           <w:color w:val="000000"/>
-          <w:lang w:val="en-US"/>
+          <w:lang w:val="es-PE"/>
         </w:rPr>
       </w:pPr>
     </w:p>
@@ -233,7 +233,7 @@
         <w:rPr>
           <w:rFonts w:ascii="Poppins Light" w:eastAsia="Poppins Light" w:hAnsi="Poppins Light" w:cs="Poppins Light"/>
           <w:color w:val="000000"/>
-          <w:lang w:val="en-US"/>
+          <w:lang w:val="es-PE"/>
         </w:rPr>
       </w:pPr>
     </w:p>
@@ -250,7 +250,7 @@
         <w:rPr>
           <w:rFonts w:ascii="Poppins Light" w:eastAsia="Poppins Light" w:hAnsi="Poppins Light" w:cs="Poppins Light"/>
           <w:color w:val="000000"/>
-          <w:lang w:val="en-US"/>
+          <w:lang w:val="es-PE"/>
         </w:rPr>
       </w:pPr>
     </w:p>
@@ -267,7 +267,7 @@
         <w:rPr>
           <w:rFonts w:ascii="Poppins Light" w:eastAsia="Poppins Light" w:hAnsi="Poppins Light" w:cs="Poppins Light"/>
           <w:color w:val="000000"/>
-          <w:lang w:val="en-US"/>
+          <w:lang w:val="es-PE"/>
         </w:rPr>
       </w:pPr>
     </w:p>
@@ -284,7 +284,7 @@
         <w:rPr>
           <w:rFonts w:ascii="Poppins Light" w:eastAsia="Poppins Light" w:hAnsi="Poppins Light" w:cs="Poppins Light"/>
           <w:color w:val="000000"/>
-          <w:lang w:val="en-US"/>
+          <w:lang w:val="es-PE"/>
         </w:rPr>
       </w:pPr>
     </w:p>
@@ -301,7 +301,7 @@
         <w:rPr>
           <w:rFonts w:ascii="Poppins Light" w:eastAsia="Poppins Light" w:hAnsi="Poppins Light" w:cs="Poppins Light"/>
           <w:color w:val="000000"/>
-          <w:lang w:val="en-US"/>
+          <w:lang w:val="es-PE"/>
         </w:rPr>
       </w:pPr>
     </w:p>
@@ -318,7 +318,7 @@
         <w:rPr>
           <w:rFonts w:ascii="Poppins Light" w:eastAsia="Poppins Light" w:hAnsi="Poppins Light" w:cs="Poppins Light"/>
           <w:color w:val="000000"/>
-          <w:lang w:val="en-US"/>
+          <w:lang w:val="es-PE"/>
         </w:rPr>
       </w:pPr>
     </w:p>
@@ -335,7 +335,7 @@
         <w:rPr>
           <w:rFonts w:ascii="Poppins Light" w:eastAsia="Poppins Light" w:hAnsi="Poppins Light" w:cs="Poppins Light"/>
           <w:color w:val="000000"/>
-          <w:lang w:val="en-US"/>
+          <w:lang w:val="es-PE"/>
         </w:rPr>
       </w:pPr>
     </w:p>
@@ -354,7 +354,7 @@
           <w:color w:val="000000"/>
           <w:sz w:val="24"/>
           <w:szCs w:val="24"/>
-          <w:lang w:val="en-US"/>
+          <w:lang w:val="es-PE"/>
         </w:rPr>
       </w:pPr>
     </w:p>
@@ -373,7 +373,7 @@
           <w:color w:val="000000"/>
           <w:sz w:val="24"/>
           <w:szCs w:val="24"/>
-          <w:lang w:val="en-US"/>
+          <w:lang w:val="es-PE"/>
         </w:rPr>
       </w:pPr>
     </w:p>
@@ -394,7 +394,7 @@
           <w:color w:val="000000"/>
           <w:sz w:val="24"/>
           <w:szCs w:val="24"/>
-          <w:lang w:val="en-US"/>
+          <w:lang w:val="es-PE"/>
         </w:rPr>
       </w:pPr>
       <w:bookmarkStart w:id="1" w:name="_heading=h.30j0zll" w:colFirst="0" w:colLast="0"/>
@@ -403,7 +403,7 @@
     <w:p>
       <w:pPr>
         <w:rPr>
-          <w:lang w:val="en-US"/>
+          <w:lang w:val="es-PE"/>
         </w:rPr>
       </w:pPr>
     </w:p>
@@ -10523,7 +10523,7 @@
               <v:shape id="_x0000_i1025" type="#_x0000_t75" style="width:86.25pt;height:28.5pt" fillcolor="window">
                 <v:imagedata r:id="rId1" o:title=""/>
               </v:shape>
-              <o:OLEObject Type="Embed" ProgID="MSPhotoEd.3" ShapeID="_x0000_i1025" DrawAspect="Content" ObjectID="_1722206648" r:id="rId2"/>
+              <o:OLEObject Type="Embed" ProgID="MSPhotoEd.3" ShapeID="_x0000_i1025" DrawAspect="Content" ObjectID="_1722207109" r:id="rId2"/>
             </w:object>
           </w:r>
         </w:p>

</xml_diff>